<commit_message>
Modificación de la Consulta
</commit_message>
<xml_diff>
--- a/2018/ConsultaExpertosYUsuarios.docx
+++ b/2018/ConsultaExpertosYUsuarios.docx
@@ -591,92 +591,10 @@
               <w:rPr>
                 <w:b/>
               </w:rPr>
-              <w:t>Ordene</w:t>
-            </w:r>
-            <w:r>
-              <w:rPr>
-                <w:b/>
-              </w:rPr>
-              <w:t xml:space="preserve"> l</w:t>
-            </w:r>
-            <w:r>
-              <w:rPr>
-                <w:b/>
-              </w:rPr>
-              <w:t>a</w:t>
-            </w:r>
-            <w:r>
-              <w:rPr>
-                <w:b/>
-              </w:rPr>
-              <w:t xml:space="preserve">s siguientes </w:t>
-            </w:r>
-            <w:r>
-              <w:rPr>
-                <w:b/>
-              </w:rPr>
-              <w:t>opcione</w:t>
-            </w:r>
-            <w:r>
-              <w:rPr>
-                <w:b/>
-              </w:rPr>
-              <w:t>s, enumerándolas desde el 1 al 12</w:t>
-            </w:r>
-            <w:r>
-              <w:rPr>
-                <w:b/>
-              </w:rPr>
-              <w:t xml:space="preserve">, </w:t>
-            </w:r>
-            <w:r>
-              <w:rPr>
-                <w:b/>
-              </w:rPr>
-              <w:t xml:space="preserve">respecto al nivel de relevancia para el éxito de </w:t>
-            </w:r>
-            <w:r>
-              <w:rPr>
-                <w:b/>
-              </w:rPr>
-              <w:t>un proyecto</w:t>
-            </w:r>
-            <w:r>
-              <w:rPr>
-                <w:b/>
-              </w:rPr>
-              <w:t xml:space="preserve"> (</w:t>
-            </w:r>
-            <w:r>
-              <w:rPr>
-                <w:b/>
-              </w:rPr>
-              <w:t>consider</w:t>
-            </w:r>
-            <w:r>
-              <w:rPr>
-                <w:b/>
-              </w:rPr>
-              <w:t xml:space="preserve">e </w:t>
-            </w:r>
-            <w:r>
-              <w:rPr>
-                <w:b/>
-              </w:rPr>
-              <w:t>el 1 como el más importante</w:t>
-            </w:r>
-            <w:r>
-              <w:rPr>
-                <w:b/>
-              </w:rPr>
-              <w:t>)</w:t>
-            </w:r>
-            <w:r>
-              <w:rPr>
-                <w:b/>
-              </w:rPr>
-              <w:t>.</w:t>
-            </w:r>
+              <w:t>En base a su experiencia y entre las siguientes opciones, marque aquellas cuya gestión es imprescindible para el éxito de un proyecto:</w:t>
+            </w:r>
+            <w:bookmarkStart w:id="0" w:name="_GoBack"/>
+            <w:bookmarkEnd w:id="0"/>
           </w:p>
         </w:tc>
       </w:tr>
@@ -845,7 +763,7 @@
           </w:tcPr>
           <w:p>
             <w:r>
-              <w:t>Gestión de las Personas</w:t>
+              <w:t>Monitoreo y Control</w:t>
             </w:r>
           </w:p>
         </w:tc>
@@ -877,11 +795,7 @@
           <w:tcPr>
             <w:tcW w:w="4154" w:type="dxa"/>
           </w:tcPr>
-          <w:p>
-            <w:r>
-              <w:t>Monitoreo y Control</w:t>
-            </w:r>
-          </w:p>
+          <w:p/>
         </w:tc>
       </w:tr>
     </w:tbl>
@@ -1028,10 +942,7 @@
         </w:tc>
       </w:tr>
     </w:tbl>
-    <w:p>
-      <w:bookmarkStart w:id="0" w:name="_GoBack"/>
-      <w:bookmarkEnd w:id="0"/>
-    </w:p>
+    <w:p/>
     <w:sectPr>
       <w:pgSz w:w="12240" w:h="15840"/>
       <w:pgMar w:top="1418" w:right="1418" w:bottom="1418" w:left="1418" w:header="709" w:footer="709" w:gutter="0"/>

</xml_diff>